<commit_message>
Generated feature matrix for assignment 3
</commit_message>
<xml_diff>
--- a/assignment/ca.uottawa.aarau028.CSI5137.assignment/misc/A2-3Desciption.docx
+++ b/assignment/ca.uottawa.aarau028.CSI5137.assignment/misc/A2-3Desciption.docx
@@ -4,6 +4,7 @@
   <w:body>
     <w:p>
       <w:pPr>
+        <w:ind w:left="720" w:firstLine="720"/>
         <w:jc w:val="both"/>
         <w:rPr>
           <w:rFonts w:asciiTheme="majorHAnsi" w:eastAsiaTheme="majorEastAsia" w:hAnsiTheme="majorHAnsi" w:cstheme="majorBidi"/>
@@ -394,7 +395,7 @@
     </w:p>
     <w:p>
       <w:pPr>
-        <w:pStyle w:val="ListParagraph"/>
+        <w:pStyle w:val="PargrafodaLista"/>
         <w:numPr>
           <w:ilvl w:val="0"/>
           <w:numId w:val="9"/>
@@ -456,7 +457,7 @@
     </w:p>
     <w:p>
       <w:pPr>
-        <w:pStyle w:val="ListParagraph"/>
+        <w:pStyle w:val="PargrafodaLista"/>
         <w:numPr>
           <w:ilvl w:val="0"/>
           <w:numId w:val="9"/>
@@ -512,7 +513,7 @@
     </w:p>
     <w:p>
       <w:pPr>
-        <w:pStyle w:val="Heading1"/>
+        <w:pStyle w:val="Ttulo1"/>
         <w:jc w:val="both"/>
         <w:rPr>
           <w:rFonts w:asciiTheme="minorHAnsi" w:eastAsiaTheme="minorHAnsi" w:hAnsiTheme="minorHAnsi" w:cstheme="minorBidi"/>
@@ -910,7 +911,7 @@
     </w:p>
     <w:p>
       <w:pPr>
-        <w:pStyle w:val="Heading1"/>
+        <w:pStyle w:val="Ttulo1"/>
         <w:jc w:val="both"/>
         <w:rPr>
           <w:b/>
@@ -1376,13 +1377,13 @@
     </w:p>
     <w:p>
       <w:pPr>
-        <w:pStyle w:val="Heading2"/>
+        <w:pStyle w:val="Ttulo2"/>
         <w:jc w:val="both"/>
       </w:pPr>
     </w:p>
     <w:p>
       <w:pPr>
-        <w:pStyle w:val="Heading2"/>
+        <w:pStyle w:val="Ttulo2"/>
         <w:jc w:val="both"/>
       </w:pPr>
       <w:r>
@@ -1484,7 +1485,7 @@
     </w:p>
     <w:tbl>
       <w:tblPr>
-        <w:tblStyle w:val="TableGrid"/>
+        <w:tblStyle w:val="Tabelacomgrade"/>
         <w:tblW w:w="9209" w:type="dxa"/>
         <w:tblLook w:val="04A0" w:firstRow="1" w:lastRow="0" w:firstColumn="1" w:lastColumn="0" w:noHBand="0" w:noVBand="1"/>
       </w:tblPr>
@@ -1918,7 +1919,6 @@
               <w:rPr>
                 <w:lang w:val="en-US"/>
               </w:rPr>
-              <w:lastRenderedPageBreak/>
               <w:t>F3</w:t>
             </w:r>
           </w:p>
@@ -3704,7 +3704,6 @@
               <w:rPr>
                 <w:lang w:val="en-US"/>
               </w:rPr>
-              <w:lastRenderedPageBreak/>
               <w:t>F1</w:t>
             </w:r>
             <w:r>
@@ -4300,7 +4299,6 @@
               </w:rPr>
               <w:t>, semantic analysis using wordnet (hint: check whether any sense of the verb following “it” belongs to the lexical file “</w:t>
             </w:r>
-            <w:proofErr w:type="gramStart"/>
             <w:r>
               <w:t>verb.</w:t>
             </w:r>
@@ -4308,14 +4306,7 @@
               <w:rPr>
                 <w:lang w:val="en-US"/>
               </w:rPr>
-              <w:t>weather</w:t>
-            </w:r>
-            <w:proofErr w:type="gramEnd"/>
-            <w:r>
-              <w:rPr>
-                <w:lang w:val="en-US"/>
-              </w:rPr>
-              <w:t>” in WordNet)</w:t>
+              <w:t>weather” in WordNet)</w:t>
             </w:r>
           </w:p>
         </w:tc>
@@ -4504,7 +4495,7 @@
     </w:p>
     <w:p>
       <w:pPr>
-        <w:pStyle w:val="Heading2"/>
+        <w:pStyle w:val="Ttulo2"/>
         <w:jc w:val="both"/>
         <w:rPr>
           <w:lang w:val="en-CA"/>
@@ -4535,7 +4526,7 @@
     </w:p>
     <w:p>
       <w:pPr>
-        <w:pStyle w:val="ListParagraph"/>
+        <w:pStyle w:val="PargrafodaLista"/>
         <w:numPr>
           <w:ilvl w:val="0"/>
           <w:numId w:val="10"/>
@@ -4560,7 +4551,7 @@
     </w:p>
     <w:p>
       <w:pPr>
-        <w:pStyle w:val="ListParagraph"/>
+        <w:pStyle w:val="PargrafodaLista"/>
         <w:numPr>
           <w:ilvl w:val="0"/>
           <w:numId w:val="10"/>
@@ -4749,7 +4740,7 @@
     </w:p>
     <w:p>
       <w:pPr>
-        <w:pStyle w:val="ListParagraph"/>
+        <w:pStyle w:val="PargrafodaLista"/>
         <w:numPr>
           <w:ilvl w:val="0"/>
           <w:numId w:val="10"/>
@@ -4866,7 +4857,7 @@
     </w:p>
     <w:p>
       <w:pPr>
-        <w:pStyle w:val="ListParagraph"/>
+        <w:pStyle w:val="PargrafodaLista"/>
         <w:numPr>
           <w:ilvl w:val="0"/>
           <w:numId w:val="10"/>
@@ -4892,7 +4883,7 @@
     </w:p>
     <w:p>
       <w:pPr>
-        <w:pStyle w:val="Heading1"/>
+        <w:pStyle w:val="Ttulo1"/>
         <w:jc w:val="both"/>
         <w:rPr>
           <w:b/>
@@ -4908,7 +4899,6 @@
           <w:color w:val="000000" w:themeColor="text1"/>
           <w:lang w:val="en-US"/>
         </w:rPr>
-        <w:lastRenderedPageBreak/>
         <w:t>Assignment 3</w:t>
       </w:r>
       <w:r>
@@ -4998,7 +4988,7 @@
     </w:p>
     <w:p>
       <w:pPr>
-        <w:pStyle w:val="ListParagraph"/>
+        <w:pStyle w:val="PargrafodaLista"/>
         <w:numPr>
           <w:ilvl w:val="0"/>
           <w:numId w:val="8"/>
@@ -5075,7 +5065,7 @@
     </w:p>
     <w:p>
       <w:pPr>
-        <w:pStyle w:val="ListParagraph"/>
+        <w:pStyle w:val="PargrafodaLista"/>
         <w:numPr>
           <w:ilvl w:val="0"/>
           <w:numId w:val="8"/>
@@ -5262,7 +5252,7 @@
     </w:p>
     <w:p>
       <w:pPr>
-        <w:pStyle w:val="ListParagraph"/>
+        <w:pStyle w:val="PargrafodaLista"/>
         <w:numPr>
           <w:ilvl w:val="0"/>
           <w:numId w:val="8"/>
@@ -5377,7 +5367,7 @@
     </w:p>
     <w:p>
       <w:pPr>
-        <w:pStyle w:val="ListParagraph"/>
+        <w:pStyle w:val="PargrafodaLista"/>
         <w:numPr>
           <w:ilvl w:val="0"/>
           <w:numId w:val="8"/>
@@ -5520,7 +5510,7 @@
     </w:p>
     <w:p>
       <w:pPr>
-        <w:pStyle w:val="ListParagraph"/>
+        <w:pStyle w:val="PargrafodaLista"/>
         <w:ind w:left="360"/>
         <w:jc w:val="both"/>
         <w:rPr>
@@ -5536,7 +5526,7 @@
     </w:p>
     <w:p>
       <w:pPr>
-        <w:pStyle w:val="ListParagraph"/>
+        <w:pStyle w:val="PargrafodaLista"/>
         <w:numPr>
           <w:ilvl w:val="1"/>
           <w:numId w:val="8"/>
@@ -5579,7 +5569,7 @@
     </w:p>
     <w:p>
       <w:pPr>
-        <w:pStyle w:val="ListParagraph"/>
+        <w:pStyle w:val="PargrafodaLista"/>
         <w:numPr>
           <w:ilvl w:val="1"/>
           <w:numId w:val="8"/>
@@ -5622,7 +5612,7 @@
     </w:p>
     <w:p>
       <w:pPr>
-        <w:pStyle w:val="ListParagraph"/>
+        <w:pStyle w:val="PargrafodaLista"/>
         <w:numPr>
           <w:ilvl w:val="1"/>
           <w:numId w:val="8"/>
@@ -5641,7 +5631,7 @@
     </w:p>
     <w:p>
       <w:pPr>
-        <w:pStyle w:val="ListParagraph"/>
+        <w:pStyle w:val="PargrafodaLista"/>
         <w:numPr>
           <w:ilvl w:val="1"/>
           <w:numId w:val="8"/>
@@ -5690,7 +5680,7 @@
     </w:p>
     <w:p>
       <w:pPr>
-        <w:pStyle w:val="ListParagraph"/>
+        <w:pStyle w:val="PargrafodaLista"/>
         <w:numPr>
           <w:ilvl w:val="0"/>
           <w:numId w:val="8"/>
@@ -5715,7 +5705,7 @@
     </w:p>
     <w:p>
       <w:pPr>
-        <w:pStyle w:val="ListParagraph"/>
+        <w:pStyle w:val="PargrafodaLista"/>
         <w:ind w:left="360"/>
         <w:jc w:val="both"/>
         <w:rPr>
@@ -5843,7 +5833,7 @@
     </w:p>
     <w:p>
       <w:pPr>
-        <w:pStyle w:val="Heading2"/>
+        <w:pStyle w:val="Ttulo2"/>
         <w:jc w:val="both"/>
         <w:rPr>
           <w:lang w:val="en-CA"/>
@@ -5874,7 +5864,7 @@
     </w:p>
     <w:p>
       <w:pPr>
-        <w:pStyle w:val="ListParagraph"/>
+        <w:pStyle w:val="PargrafodaLista"/>
         <w:numPr>
           <w:ilvl w:val="0"/>
           <w:numId w:val="11"/>
@@ -5893,7 +5883,7 @@
     </w:p>
     <w:p>
       <w:pPr>
-        <w:pStyle w:val="ListParagraph"/>
+        <w:pStyle w:val="PargrafodaLista"/>
         <w:numPr>
           <w:ilvl w:val="0"/>
           <w:numId w:val="11"/>
@@ -5988,7 +5978,7 @@
   <w:sdt>
     <w:sdtPr>
       <w:rPr>
-        <w:rStyle w:val="PageNumber"/>
+        <w:rStyle w:val="Nmerodepgina"/>
       </w:rPr>
       <w:id w:val="-114751293"/>
       <w:docPartObj>
@@ -5998,33 +5988,33 @@
     </w:sdtPr>
     <w:sdtEndPr>
       <w:rPr>
-        <w:rStyle w:val="PageNumber"/>
+        <w:rStyle w:val="Nmerodepgina"/>
       </w:rPr>
     </w:sdtEndPr>
     <w:sdtContent>
       <w:p>
         <w:pPr>
-          <w:pStyle w:val="Footer"/>
+          <w:pStyle w:val="Rodap"/>
           <w:framePr w:wrap="none" w:vAnchor="text" w:hAnchor="margin" w:xAlign="right" w:y="1"/>
           <w:rPr>
-            <w:rStyle w:val="PageNumber"/>
+            <w:rStyle w:val="Nmerodepgina"/>
           </w:rPr>
         </w:pPr>
         <w:r>
           <w:rPr>
-            <w:rStyle w:val="PageNumber"/>
+            <w:rStyle w:val="Nmerodepgina"/>
           </w:rPr>
           <w:fldChar w:fldCharType="begin"/>
         </w:r>
         <w:r>
           <w:rPr>
-            <w:rStyle w:val="PageNumber"/>
+            <w:rStyle w:val="Nmerodepgina"/>
           </w:rPr>
           <w:instrText xml:space="preserve"> PAGE </w:instrText>
         </w:r>
         <w:r>
           <w:rPr>
-            <w:rStyle w:val="PageNumber"/>
+            <w:rStyle w:val="Nmerodepgina"/>
           </w:rPr>
           <w:fldChar w:fldCharType="end"/>
         </w:r>
@@ -6033,7 +6023,7 @@
   </w:sdt>
   <w:p>
     <w:pPr>
-      <w:pStyle w:val="Footer"/>
+      <w:pStyle w:val="Rodap"/>
       <w:ind w:right="360"/>
     </w:pPr>
   </w:p>
@@ -6045,7 +6035,7 @@
   <w:sdt>
     <w:sdtPr>
       <w:rPr>
-        <w:rStyle w:val="PageNumber"/>
+        <w:rStyle w:val="Nmerodepgina"/>
       </w:rPr>
       <w:id w:val="1862462623"/>
       <w:docPartObj>
@@ -6055,46 +6045,46 @@
     </w:sdtPr>
     <w:sdtEndPr>
       <w:rPr>
-        <w:rStyle w:val="PageNumber"/>
+        <w:rStyle w:val="Nmerodepgina"/>
       </w:rPr>
     </w:sdtEndPr>
     <w:sdtContent>
       <w:p>
         <w:pPr>
-          <w:pStyle w:val="Footer"/>
+          <w:pStyle w:val="Rodap"/>
           <w:framePr w:wrap="none" w:vAnchor="text" w:hAnchor="margin" w:xAlign="right" w:y="1"/>
           <w:rPr>
-            <w:rStyle w:val="PageNumber"/>
+            <w:rStyle w:val="Nmerodepgina"/>
           </w:rPr>
         </w:pPr>
         <w:r>
           <w:rPr>
-            <w:rStyle w:val="PageNumber"/>
+            <w:rStyle w:val="Nmerodepgina"/>
           </w:rPr>
           <w:fldChar w:fldCharType="begin"/>
         </w:r>
         <w:r>
           <w:rPr>
-            <w:rStyle w:val="PageNumber"/>
+            <w:rStyle w:val="Nmerodepgina"/>
           </w:rPr>
           <w:instrText xml:space="preserve"> PAGE </w:instrText>
         </w:r>
         <w:r>
           <w:rPr>
-            <w:rStyle w:val="PageNumber"/>
+            <w:rStyle w:val="Nmerodepgina"/>
           </w:rPr>
           <w:fldChar w:fldCharType="separate"/>
         </w:r>
         <w:r>
           <w:rPr>
-            <w:rStyle w:val="PageNumber"/>
+            <w:rStyle w:val="Nmerodepgina"/>
             <w:noProof/>
           </w:rPr>
           <w:t>1</w:t>
         </w:r>
         <w:r>
           <w:rPr>
-            <w:rStyle w:val="PageNumber"/>
+            <w:rStyle w:val="Nmerodepgina"/>
           </w:rPr>
           <w:fldChar w:fldCharType="end"/>
         </w:r>
@@ -6103,7 +6093,7 @@
   </w:sdt>
   <w:p>
     <w:pPr>
-      <w:pStyle w:val="Footer"/>
+      <w:pStyle w:val="Rodap"/>
       <w:ind w:right="360"/>
     </w:pPr>
   </w:p>
@@ -7177,7 +7167,7 @@
         <w:rFonts w:asciiTheme="minorHAnsi" w:eastAsiaTheme="minorHAnsi" w:hAnsiTheme="minorHAnsi" w:cstheme="minorBidi"/>
         <w:sz w:val="24"/>
         <w:szCs w:val="24"/>
-        <w:lang w:val="en-LU" w:eastAsia="en-US" w:bidi="ar-SA"/>
+        <w:lang w:eastAsia="en-US" w:bidi="ar-SA"/>
       </w:rPr>
     </w:rPrDefault>
     <w:pPrDefault/>
@@ -7564,11 +7554,11 @@
     <w:name w:val="Normal"/>
     <w:qFormat/>
   </w:style>
-  <w:style w:type="paragraph" w:styleId="Heading1">
+  <w:style w:type="paragraph" w:styleId="Ttulo1">
     <w:name w:val="heading 1"/>
     <w:basedOn w:val="Normal"/>
     <w:next w:val="Normal"/>
-    <w:link w:val="Heading1Char"/>
+    <w:link w:val="Ttulo1Char"/>
     <w:uiPriority w:val="9"/>
     <w:qFormat/>
     <w:rsid w:val="008651DE"/>
@@ -7585,11 +7575,11 @@
       <w:szCs w:val="32"/>
     </w:rPr>
   </w:style>
-  <w:style w:type="paragraph" w:styleId="Heading2">
+  <w:style w:type="paragraph" w:styleId="Ttulo2">
     <w:name w:val="heading 2"/>
     <w:basedOn w:val="Normal"/>
     <w:next w:val="Normal"/>
-    <w:link w:val="Heading2Char"/>
+    <w:link w:val="Ttulo2Char"/>
     <w:uiPriority w:val="9"/>
     <w:unhideWhenUsed/>
     <w:qFormat/>
@@ -7607,13 +7597,13 @@
       <w:szCs w:val="26"/>
     </w:rPr>
   </w:style>
-  <w:style w:type="character" w:default="1" w:styleId="DefaultParagraphFont">
+  <w:style w:type="character" w:default="1" w:styleId="Fontepargpadro">
     <w:name w:val="Default Paragraph Font"/>
     <w:uiPriority w:val="1"/>
     <w:semiHidden/>
     <w:unhideWhenUsed/>
   </w:style>
-  <w:style w:type="table" w:default="1" w:styleId="TableNormal">
+  <w:style w:type="table" w:default="1" w:styleId="Tabelanormal">
     <w:name w:val="Normal Table"/>
     <w:uiPriority w:val="99"/>
     <w:semiHidden/>
@@ -7628,16 +7618,16 @@
       </w:tblCellMar>
     </w:tblPr>
   </w:style>
-  <w:style w:type="numbering" w:default="1" w:styleId="NoList">
+  <w:style w:type="numbering" w:default="1" w:styleId="Semlista">
     <w:name w:val="No List"/>
     <w:uiPriority w:val="99"/>
     <w:semiHidden/>
     <w:unhideWhenUsed/>
   </w:style>
-  <w:style w:type="character" w:customStyle="1" w:styleId="Heading1Char">
-    <w:name w:val="Heading 1 Char"/>
-    <w:basedOn w:val="DefaultParagraphFont"/>
-    <w:link w:val="Heading1"/>
+  <w:style w:type="character" w:customStyle="1" w:styleId="Ttulo1Char">
+    <w:name w:val="Título 1 Char"/>
+    <w:basedOn w:val="Fontepargpadro"/>
+    <w:link w:val="Ttulo1"/>
     <w:uiPriority w:val="9"/>
     <w:rsid w:val="008651DE"/>
     <w:rPr>
@@ -7647,7 +7637,7 @@
       <w:szCs w:val="32"/>
     </w:rPr>
   </w:style>
-  <w:style w:type="paragraph" w:styleId="ListParagraph">
+  <w:style w:type="paragraph" w:styleId="PargrafodaLista">
     <w:name w:val="List Paragraph"/>
     <w:basedOn w:val="Normal"/>
     <w:uiPriority w:val="34"/>
@@ -7660,7 +7650,7 @@
   </w:style>
   <w:style w:type="character" w:styleId="Hyperlink">
     <w:name w:val="Hyperlink"/>
-    <w:basedOn w:val="DefaultParagraphFont"/>
+    <w:basedOn w:val="Fontepargpadro"/>
     <w:uiPriority w:val="99"/>
     <w:unhideWhenUsed/>
     <w:rsid w:val="002618DC"/>
@@ -7669,9 +7659,9 @@
       <w:u w:val="single"/>
     </w:rPr>
   </w:style>
-  <w:style w:type="character" w:styleId="UnresolvedMention">
+  <w:style w:type="character" w:styleId="MenoPendente">
     <w:name w:val="Unresolved Mention"/>
-    <w:basedOn w:val="DefaultParagraphFont"/>
+    <w:basedOn w:val="Fontepargpadro"/>
     <w:uiPriority w:val="99"/>
     <w:semiHidden/>
     <w:unhideWhenUsed/>
@@ -7681,9 +7671,9 @@
       <w:shd w:val="clear" w:color="auto" w:fill="E1DFDD"/>
     </w:rPr>
   </w:style>
-  <w:style w:type="character" w:styleId="FollowedHyperlink">
+  <w:style w:type="character" w:styleId="HiperlinkVisitado">
     <w:name w:val="FollowedHyperlink"/>
-    <w:basedOn w:val="DefaultParagraphFont"/>
+    <w:basedOn w:val="Fontepargpadro"/>
     <w:uiPriority w:val="99"/>
     <w:semiHidden/>
     <w:unhideWhenUsed/>
@@ -7693,9 +7683,9 @@
       <w:u w:val="single"/>
     </w:rPr>
   </w:style>
-  <w:style w:type="table" w:styleId="TableGrid">
+  <w:style w:type="table" w:styleId="Tabelacomgrade">
     <w:name w:val="Table Grid"/>
-    <w:basedOn w:val="TableNormal"/>
+    <w:basedOn w:val="Tabelanormal"/>
     <w:uiPriority w:val="39"/>
     <w:rsid w:val="002F665D"/>
     <w:tblPr>
@@ -7724,10 +7714,10 @@
       <w:lang w:eastAsia="en-GB"/>
     </w:rPr>
   </w:style>
-  <w:style w:type="character" w:customStyle="1" w:styleId="Heading2Char">
-    <w:name w:val="Heading 2 Char"/>
-    <w:basedOn w:val="DefaultParagraphFont"/>
-    <w:link w:val="Heading2"/>
+  <w:style w:type="character" w:customStyle="1" w:styleId="Ttulo2Char">
+    <w:name w:val="Título 2 Char"/>
+    <w:basedOn w:val="Fontepargpadro"/>
+    <w:link w:val="Ttulo2"/>
     <w:uiPriority w:val="9"/>
     <w:rsid w:val="00421495"/>
     <w:rPr>
@@ -7737,9 +7727,9 @@
       <w:szCs w:val="26"/>
     </w:rPr>
   </w:style>
-  <w:style w:type="character" w:styleId="CommentReference">
+  <w:style w:type="character" w:styleId="Refdecomentrio">
     <w:name w:val="annotation reference"/>
-    <w:basedOn w:val="DefaultParagraphFont"/>
+    <w:basedOn w:val="Fontepargpadro"/>
     <w:uiPriority w:val="99"/>
     <w:semiHidden/>
     <w:unhideWhenUsed/>
@@ -7749,10 +7739,10 @@
       <w:szCs w:val="16"/>
     </w:rPr>
   </w:style>
-  <w:style w:type="paragraph" w:styleId="CommentText">
+  <w:style w:type="paragraph" w:styleId="Textodecomentrio">
     <w:name w:val="annotation text"/>
     <w:basedOn w:val="Normal"/>
-    <w:link w:val="CommentTextChar"/>
+    <w:link w:val="TextodecomentrioChar"/>
     <w:uiPriority w:val="99"/>
     <w:semiHidden/>
     <w:unhideWhenUsed/>
@@ -7762,10 +7752,10 @@
       <w:szCs w:val="20"/>
     </w:rPr>
   </w:style>
-  <w:style w:type="character" w:customStyle="1" w:styleId="CommentTextChar">
-    <w:name w:val="Comment Text Char"/>
-    <w:basedOn w:val="DefaultParagraphFont"/>
-    <w:link w:val="CommentText"/>
+  <w:style w:type="character" w:customStyle="1" w:styleId="TextodecomentrioChar">
+    <w:name w:val="Texto de comentário Char"/>
+    <w:basedOn w:val="Fontepargpadro"/>
+    <w:link w:val="Textodecomentrio"/>
     <w:uiPriority w:val="99"/>
     <w:semiHidden/>
     <w:rsid w:val="00174D82"/>
@@ -7774,11 +7764,11 @@
       <w:szCs w:val="20"/>
     </w:rPr>
   </w:style>
-  <w:style w:type="paragraph" w:styleId="CommentSubject">
+  <w:style w:type="paragraph" w:styleId="Assuntodocomentrio">
     <w:name w:val="annotation subject"/>
-    <w:basedOn w:val="CommentText"/>
-    <w:next w:val="CommentText"/>
-    <w:link w:val="CommentSubjectChar"/>
+    <w:basedOn w:val="Textodecomentrio"/>
+    <w:next w:val="Textodecomentrio"/>
+    <w:link w:val="AssuntodocomentrioChar"/>
     <w:uiPriority w:val="99"/>
     <w:semiHidden/>
     <w:unhideWhenUsed/>
@@ -7788,10 +7778,10 @@
       <w:bCs/>
     </w:rPr>
   </w:style>
-  <w:style w:type="character" w:customStyle="1" w:styleId="CommentSubjectChar">
-    <w:name w:val="Comment Subject Char"/>
-    <w:basedOn w:val="CommentTextChar"/>
-    <w:link w:val="CommentSubject"/>
+  <w:style w:type="character" w:customStyle="1" w:styleId="AssuntodocomentrioChar">
+    <w:name w:val="Assunto do comentário Char"/>
+    <w:basedOn w:val="TextodecomentrioChar"/>
+    <w:link w:val="Assuntodocomentrio"/>
     <w:uiPriority w:val="99"/>
     <w:semiHidden/>
     <w:rsid w:val="00174D82"/>
@@ -7802,10 +7792,10 @@
       <w:szCs w:val="20"/>
     </w:rPr>
   </w:style>
-  <w:style w:type="paragraph" w:styleId="BalloonText">
+  <w:style w:type="paragraph" w:styleId="Textodebalo">
     <w:name w:val="Balloon Text"/>
     <w:basedOn w:val="Normal"/>
-    <w:link w:val="BalloonTextChar"/>
+    <w:link w:val="TextodebaloChar"/>
     <w:uiPriority w:val="99"/>
     <w:semiHidden/>
     <w:unhideWhenUsed/>
@@ -7816,10 +7806,10 @@
       <w:szCs w:val="18"/>
     </w:rPr>
   </w:style>
-  <w:style w:type="character" w:customStyle="1" w:styleId="BalloonTextChar">
-    <w:name w:val="Balloon Text Char"/>
-    <w:basedOn w:val="DefaultParagraphFont"/>
-    <w:link w:val="BalloonText"/>
+  <w:style w:type="character" w:customStyle="1" w:styleId="TextodebaloChar">
+    <w:name w:val="Texto de balão Char"/>
+    <w:basedOn w:val="Fontepargpadro"/>
+    <w:link w:val="Textodebalo"/>
     <w:uiPriority w:val="99"/>
     <w:semiHidden/>
     <w:rsid w:val="00174D82"/>
@@ -7829,10 +7819,10 @@
       <w:szCs w:val="18"/>
     </w:rPr>
   </w:style>
-  <w:style w:type="paragraph" w:styleId="Footer">
+  <w:style w:type="paragraph" w:styleId="Rodap">
     <w:name w:val="footer"/>
     <w:basedOn w:val="Normal"/>
-    <w:link w:val="FooterChar"/>
+    <w:link w:val="RodapChar"/>
     <w:uiPriority w:val="99"/>
     <w:unhideWhenUsed/>
     <w:rsid w:val="000C2AFB"/>
@@ -7843,25 +7833,25 @@
       </w:tabs>
     </w:pPr>
   </w:style>
-  <w:style w:type="character" w:customStyle="1" w:styleId="FooterChar">
-    <w:name w:val="Footer Char"/>
-    <w:basedOn w:val="DefaultParagraphFont"/>
-    <w:link w:val="Footer"/>
+  <w:style w:type="character" w:customStyle="1" w:styleId="RodapChar">
+    <w:name w:val="Rodapé Char"/>
+    <w:basedOn w:val="Fontepargpadro"/>
+    <w:link w:val="Rodap"/>
     <w:uiPriority w:val="99"/>
     <w:rsid w:val="000C2AFB"/>
   </w:style>
-  <w:style w:type="character" w:styleId="PageNumber">
+  <w:style w:type="character" w:styleId="Nmerodepgina">
     <w:name w:val="page number"/>
-    <w:basedOn w:val="DefaultParagraphFont"/>
+    <w:basedOn w:val="Fontepargpadro"/>
     <w:uiPriority w:val="99"/>
     <w:semiHidden/>
     <w:unhideWhenUsed/>
     <w:rsid w:val="000C2AFB"/>
   </w:style>
-  <w:style w:type="paragraph" w:styleId="Header">
+  <w:style w:type="paragraph" w:styleId="Cabealho">
     <w:name w:val="header"/>
     <w:basedOn w:val="Normal"/>
-    <w:link w:val="HeaderChar"/>
+    <w:link w:val="CabealhoChar"/>
     <w:uiPriority w:val="99"/>
     <w:unhideWhenUsed/>
     <w:rsid w:val="00CF139A"/>
@@ -7872,10 +7862,10 @@
       </w:tabs>
     </w:pPr>
   </w:style>
-  <w:style w:type="character" w:customStyle="1" w:styleId="HeaderChar">
-    <w:name w:val="Header Char"/>
-    <w:basedOn w:val="DefaultParagraphFont"/>
-    <w:link w:val="Header"/>
+  <w:style w:type="character" w:customStyle="1" w:styleId="CabealhoChar">
+    <w:name w:val="Cabeçalho Char"/>
+    <w:basedOn w:val="Fontepargpadro"/>
+    <w:link w:val="Cabealho"/>
     <w:uiPriority w:val="99"/>
     <w:rsid w:val="00CF139A"/>
   </w:style>

</xml_diff>